<commit_message>
Navigatie tussen pagina's gemaakt
</commit_message>
<xml_diff>
--- a/WekelijksRapport WijnhuisRonny.docx
+++ b/WekelijksRapport WijnhuisRonny.docx
@@ -267,6 +267,13 @@
                 <w:sz w:val="24"/>
               </w:rPr>
               <w:t xml:space="preserve"> :</w:t>
+            </w:r>
+            <w:r>
+              <w:rPr>
+                <w:rFonts w:ascii="Calibri" w:hAnsi="Calibri"/>
+                <w:sz w:val="24"/>
+              </w:rPr>
+              <w:t xml:space="preserve"> Navigatie tussen de verschillende fragments gemaakt.</w:t>
             </w:r>
           </w:p>
         </w:tc>

</xml_diff>

<commit_message>
Data can be extracted from Firebase Database
</commit_message>
<xml_diff>
--- a/WekelijksRapport WijnhuisRonny.docx
+++ b/WekelijksRapport WijnhuisRonny.docx
@@ -280,7 +280,7 @@
                 <w:rFonts w:ascii="Calibri" w:hAnsi="Calibri"/>
                 <w:sz w:val="24"/>
               </w:rPr>
-              <w:t xml:space="preserve"> (2u) + Homepage begonnen (3u in les)</w:t>
+              <w:t xml:space="preserve"> (2u) + Homepage begonnen (3u)</w:t>
             </w:r>
           </w:p>
         </w:tc>
@@ -385,6 +385,13 @@
               </w:rPr>
               <w:t xml:space="preserve"> Wijn categorieën pagina aangemaakt (4u)</w:t>
             </w:r>
+            <w:r>
+              <w:rPr>
+                <w:rFonts w:ascii="Calibri" w:hAnsi="Calibri"/>
+                <w:sz w:val="24"/>
+              </w:rPr>
+              <w:t xml:space="preserve"> + Navigatie wanneer er op categorie geklikt word gemaakt (2u)</w:t>
+            </w:r>
           </w:p>
         </w:tc>
       </w:tr>
@@ -481,6 +488,13 @@
               </w:rPr>
               <w:t xml:space="preserve"> :</w:t>
             </w:r>
+            <w:r>
+              <w:rPr>
+                <w:rFonts w:ascii="Calibri" w:hAnsi="Calibri"/>
+                <w:sz w:val="24"/>
+              </w:rPr>
+              <w:t xml:space="preserve"> Database naar app (2u)</w:t>
+            </w:r>
           </w:p>
         </w:tc>
       </w:tr>
@@ -576,6 +590,20 @@
                 <w:sz w:val="24"/>
               </w:rPr>
               <w:t xml:space="preserve"> :</w:t>
+            </w:r>
+            <w:r>
+              <w:rPr>
+                <w:rFonts w:ascii="Calibri" w:hAnsi="Calibri"/>
+                <w:sz w:val="24"/>
+              </w:rPr>
+              <w:t xml:space="preserve"> </w:t>
+            </w:r>
+            <w:r>
+              <w:rPr>
+                <w:rFonts w:ascii="Calibri" w:hAnsi="Calibri"/>
+                <w:sz w:val="24"/>
+              </w:rPr>
+              <w:t>Database naar app error (4u)</w:t>
             </w:r>
           </w:p>
         </w:tc>

</xml_diff>

<commit_message>
items naar shoppingcart werkend
</commit_message>
<xml_diff>
--- a/WekelijksRapport WijnhuisRonny.docx
+++ b/WekelijksRapport WijnhuisRonny.docx
@@ -383,23 +383,7 @@
                 <w:rFonts w:ascii="Calibri" w:hAnsi="Calibri"/>
                 <w:sz w:val="24"/>
               </w:rPr>
-              <w:t xml:space="preserve">Navigatie tussen de verschillende </w:t>
-            </w:r>
-            <w:proofErr w:type="spellStart"/>
-            <w:r>
-              <w:rPr>
-                <w:rFonts w:ascii="Calibri" w:hAnsi="Calibri"/>
-                <w:sz w:val="24"/>
-              </w:rPr>
-              <w:t>fragments</w:t>
-            </w:r>
-            <w:proofErr w:type="spellEnd"/>
-            <w:r>
-              <w:rPr>
-                <w:rFonts w:ascii="Calibri" w:hAnsi="Calibri"/>
-                <w:sz w:val="24"/>
-              </w:rPr>
-              <w:t xml:space="preserve"> gemaakt. (2u) + Homepage begonnen (3u)</w:t>
+              <w:t>Navigatie tussen de verschillende fragments gemaakt. (2u) + Homepage begonnen (3u)</w:t>
             </w:r>
           </w:p>
         </w:tc>
@@ -619,23 +603,7 @@
                 <w:rFonts w:ascii="Calibri" w:hAnsi="Calibri"/>
                 <w:sz w:val="24"/>
               </w:rPr>
-              <w:t xml:space="preserve">Database naar app (2u) + Database naar app error (4u) + Database naar app werken &amp; </w:t>
-            </w:r>
-            <w:proofErr w:type="spellStart"/>
-            <w:r>
-              <w:rPr>
-                <w:rFonts w:ascii="Calibri" w:hAnsi="Calibri"/>
-                <w:sz w:val="24"/>
-              </w:rPr>
-              <w:t>recyclerView</w:t>
-            </w:r>
-            <w:proofErr w:type="spellEnd"/>
-            <w:r>
-              <w:rPr>
-                <w:rFonts w:ascii="Calibri" w:hAnsi="Calibri"/>
-                <w:sz w:val="24"/>
-              </w:rPr>
-              <w:t xml:space="preserve"> gemaakt (3u)</w:t>
+              <w:t>Database naar app (2u) + Database naar app error (4u) + Database naar app werken &amp; recyclerView gemaakt (3u)</w:t>
             </w:r>
           </w:p>
         </w:tc>
@@ -739,46 +707,14 @@
                 <w:rFonts w:ascii="Calibri" w:hAnsi="Calibri"/>
                 <w:sz w:val="24"/>
               </w:rPr>
-              <w:t xml:space="preserve"> </w:t>
-            </w:r>
-            <w:proofErr w:type="spellStart"/>
-            <w:r>
-              <w:rPr>
-                <w:rFonts w:ascii="Calibri" w:hAnsi="Calibri"/>
-                <w:sz w:val="24"/>
-              </w:rPr>
-              <w:t>recyclerView</w:t>
-            </w:r>
-            <w:proofErr w:type="spellEnd"/>
-            <w:r>
-              <w:rPr>
-                <w:rFonts w:ascii="Calibri" w:hAnsi="Calibri"/>
-                <w:sz w:val="24"/>
-              </w:rPr>
-              <w:t xml:space="preserve"> met meer info uit database aangevuld</w:t>
-            </w:r>
-            <w:r>
-              <w:rPr>
-                <w:rFonts w:ascii="Calibri" w:hAnsi="Calibri"/>
-                <w:sz w:val="24"/>
-              </w:rPr>
-              <w:t xml:space="preserve"> (1u) + Items naar </w:t>
-            </w:r>
-            <w:proofErr w:type="spellStart"/>
-            <w:r>
-              <w:rPr>
-                <w:rFonts w:ascii="Calibri" w:hAnsi="Calibri"/>
-                <w:sz w:val="24"/>
-              </w:rPr>
-              <w:t>shoppingcart</w:t>
-            </w:r>
-            <w:proofErr w:type="spellEnd"/>
-            <w:r>
-              <w:rPr>
-                <w:rFonts w:ascii="Calibri" w:hAnsi="Calibri"/>
-                <w:sz w:val="24"/>
-              </w:rPr>
-              <w:t xml:space="preserve"> (2u)</w:t>
+              <w:t xml:space="preserve"> recyclerView met meer info uit database aangevuld</w:t>
+            </w:r>
+            <w:r>
+              <w:rPr>
+                <w:rFonts w:ascii="Calibri" w:hAnsi="Calibri"/>
+                <w:sz w:val="24"/>
+              </w:rPr>
+              <w:t xml:space="preserve"> (1u) + Items naar shoppingcart (2u)</w:t>
             </w:r>
           </w:p>
         </w:tc>
@@ -873,6 +809,14 @@
                 <w:szCs w:val="24"/>
               </w:rPr>
               <w:t>:</w:t>
+            </w:r>
+            <w:r>
+              <w:rPr>
+                <w:rFonts w:ascii="Calibri" w:hAnsi="Calibri"/>
+                <w:sz w:val="24"/>
+                <w:szCs w:val="24"/>
+              </w:rPr>
+              <w:t xml:space="preserve"> Items naar shoppingcart werkend (3u)</w:t>
             </w:r>
           </w:p>
         </w:tc>

</xml_diff>

<commit_message>
Changed shoppingcart row and working
</commit_message>
<xml_diff>
--- a/WekelijksRapport WijnhuisRonny.docx
+++ b/WekelijksRapport WijnhuisRonny.docx
@@ -716,6 +716,21 @@
               </w:rPr>
               <w:t xml:space="preserve"> (1u) + Items naar shoppingcart (2u)</w:t>
             </w:r>
+            <w:r>
+              <w:rPr>
+                <w:rFonts w:ascii="Calibri" w:hAnsi="Calibri"/>
+                <w:sz w:val="24"/>
+              </w:rPr>
+              <w:t xml:space="preserve"> +</w:t>
+            </w:r>
+            <w:r>
+              <w:rPr>
+                <w:rFonts w:ascii="Calibri" w:hAnsi="Calibri"/>
+                <w:sz w:val="24"/>
+                <w:szCs w:val="24"/>
+              </w:rPr>
+              <w:t xml:space="preserve"> Items naar shoppingcart werkend (3u)</w:t>
+            </w:r>
           </w:p>
         </w:tc>
       </w:tr>
@@ -816,7 +831,15 @@
                 <w:sz w:val="24"/>
                 <w:szCs w:val="24"/>
               </w:rPr>
-              <w:t xml:space="preserve"> Items naar shoppingcart werkend (3u)</w:t>
+              <w:t xml:space="preserve"> </w:t>
+            </w:r>
+            <w:r>
+              <w:rPr>
+                <w:rFonts w:ascii="Calibri" w:hAnsi="Calibri"/>
+                <w:sz w:val="24"/>
+                <w:szCs w:val="24"/>
+              </w:rPr>
+              <w:t>ShoppingcartRow aangepast en alles werkend gekregen (3u)</w:t>
             </w:r>
           </w:p>
         </w:tc>

</xml_diff>

<commit_message>
WineTasting page created and done
</commit_message>
<xml_diff>
--- a/WekelijksRapport WijnhuisRonny.docx
+++ b/WekelijksRapport WijnhuisRonny.docx
@@ -493,7 +493,21 @@
                 <w:rFonts w:ascii="Calibri" w:hAnsi="Calibri"/>
                 <w:sz w:val="24"/>
               </w:rPr>
-              <w:t>Wijn categorieën pagina aangemaakt (4u) + Navigatie wanneer er op categorie geklikt word gemaakt (2u)</w:t>
+              <w:t>W</w:t>
+            </w:r>
+            <w:r>
+              <w:rPr>
+                <w:rFonts w:ascii="Calibri" w:hAnsi="Calibri"/>
+                <w:sz w:val="24"/>
+              </w:rPr>
+              <w:t xml:space="preserve">ineCatergories </w:t>
+            </w:r>
+            <w:r>
+              <w:rPr>
+                <w:rFonts w:ascii="Calibri" w:hAnsi="Calibri"/>
+                <w:sz w:val="24"/>
+              </w:rPr>
+              <w:t>pagina aangemaakt (4u) + Navigatie wanneer er op categorie geklikt word gemaakt (2u)</w:t>
             </w:r>
           </w:p>
         </w:tc>
@@ -603,7 +617,35 @@
                 <w:rFonts w:ascii="Calibri" w:hAnsi="Calibri"/>
                 <w:sz w:val="24"/>
               </w:rPr>
-              <w:t>Database naar app (2u) + Database naar app error (4u) + Database naar app werken &amp; recyclerView gemaakt (3u)</w:t>
+              <w:t>Database naar app (2u) + Database naar app error (4u) + Database naar app werken</w:t>
+            </w:r>
+            <w:r>
+              <w:rPr>
+                <w:rFonts w:ascii="Calibri" w:hAnsi="Calibri"/>
+                <w:sz w:val="24"/>
+              </w:rPr>
+              <w:t>d</w:t>
+            </w:r>
+            <w:r>
+              <w:rPr>
+                <w:rFonts w:ascii="Calibri" w:hAnsi="Calibri"/>
+                <w:sz w:val="24"/>
+              </w:rPr>
+              <w:t xml:space="preserve"> &amp; </w:t>
+            </w:r>
+            <w:r>
+              <w:rPr>
+                <w:rFonts w:ascii="Calibri" w:hAnsi="Calibri"/>
+                <w:sz w:val="24"/>
+              </w:rPr>
+              <w:t>WhiteWinePage</w:t>
+            </w:r>
+            <w:r>
+              <w:rPr>
+                <w:rFonts w:ascii="Calibri" w:hAnsi="Calibri"/>
+                <w:sz w:val="24"/>
+              </w:rPr>
+              <w:t xml:space="preserve"> gemaakt (3u)</w:t>
             </w:r>
           </w:p>
         </w:tc>
@@ -707,7 +749,21 @@
                 <w:rFonts w:ascii="Calibri" w:hAnsi="Calibri"/>
                 <w:sz w:val="24"/>
               </w:rPr>
-              <w:t xml:space="preserve"> recyclerView met meer info uit database aangevuld</w:t>
+              <w:t xml:space="preserve"> </w:t>
+            </w:r>
+            <w:r>
+              <w:rPr>
+                <w:rFonts w:ascii="Calibri" w:hAnsi="Calibri"/>
+                <w:sz w:val="24"/>
+              </w:rPr>
+              <w:t>WhiteWinePage</w:t>
+            </w:r>
+            <w:r>
+              <w:rPr>
+                <w:rFonts w:ascii="Calibri" w:hAnsi="Calibri"/>
+                <w:sz w:val="24"/>
+              </w:rPr>
+              <w:t xml:space="preserve"> met meer info uit database aangevuld</w:t>
             </w:r>
             <w:r>
               <w:rPr>
@@ -840,6 +896,30 @@
                 <w:szCs w:val="24"/>
               </w:rPr>
               <w:t>ShoppingcartRow aangepast en alles werkend gekregen (3u)</w:t>
+            </w:r>
+            <w:r>
+              <w:rPr>
+                <w:rFonts w:ascii="Calibri" w:hAnsi="Calibri"/>
+                <w:sz w:val="24"/>
+                <w:szCs w:val="24"/>
+              </w:rPr>
+              <w:t xml:space="preserve"> +</w:t>
+            </w:r>
+            <w:r>
+              <w:rPr>
+                <w:rFonts w:ascii="Calibri" w:hAnsi="Calibri"/>
+                <w:sz w:val="24"/>
+                <w:szCs w:val="24"/>
+              </w:rPr>
+              <w:t xml:space="preserve"> WineTasting pagina begonnen (2u) +</w:t>
+            </w:r>
+            <w:r>
+              <w:rPr>
+                <w:rFonts w:ascii="Calibri" w:hAnsi="Calibri"/>
+                <w:sz w:val="24"/>
+                <w:szCs w:val="24"/>
+              </w:rPr>
+              <w:t xml:space="preserve"> WineTasting pagina aangemaakt en volledig afgewerkt (4u)</w:t>
             </w:r>
           </w:p>
         </w:tc>

</xml_diff>

<commit_message>
Navigation edited and small changes to UI
</commit_message>
<xml_diff>
--- a/WekelijksRapport WijnhuisRonny.docx
+++ b/WekelijksRapport WijnhuisRonny.docx
@@ -1000,6 +1000,30 @@
                 <w:szCs w:val="24"/>
               </w:rPr>
               <w:t>Week 12 :</w:t>
+            </w:r>
+            <w:r>
+              <w:rPr>
+                <w:rFonts w:ascii="Calibri" w:hAnsi="Calibri"/>
+                <w:sz w:val="24"/>
+                <w:szCs w:val="24"/>
+              </w:rPr>
+              <w:t xml:space="preserve"> Icon &amp; Splashscreen veranderd</w:t>
+            </w:r>
+            <w:r>
+              <w:rPr>
+                <w:rFonts w:ascii="Calibri" w:hAnsi="Calibri"/>
+                <w:sz w:val="24"/>
+                <w:szCs w:val="24"/>
+              </w:rPr>
+              <w:t>, navigatie orderlijker gemaakt en</w:t>
+            </w:r>
+            <w:r>
+              <w:rPr>
+                <w:rFonts w:ascii="Calibri" w:hAnsi="Calibri"/>
+                <w:sz w:val="24"/>
+                <w:szCs w:val="24"/>
+              </w:rPr>
+              <w:t xml:space="preserve"> UI aanpassingen (3u)</w:t>
             </w:r>
           </w:p>
         </w:tc>

</xml_diff>

<commit_message>
Mail when checkout done
</commit_message>
<xml_diff>
--- a/WekelijksRapport WijnhuisRonny.docx
+++ b/WekelijksRapport WijnhuisRonny.docx
@@ -1105,6 +1105,14 @@
                 <w:szCs w:val="24"/>
               </w:rPr>
               <w:t xml:space="preserve"> + Geprobeerd automatisch mail te sturen op checkout (3u)</w:t>
+            </w:r>
+            <w:r>
+              <w:rPr>
+                <w:rFonts w:ascii="Calibri" w:hAnsi="Calibri"/>
+                <w:sz w:val="24"/>
+                <w:szCs w:val="24"/>
+              </w:rPr>
+              <w:t xml:space="preserve"> + mail sturen wanneer checkout gemaakt (2u)</w:t>
             </w:r>
           </w:p>
         </w:tc>

</xml_diff>